<commit_message>
update resume - typo
</commit_message>
<xml_diff>
--- a/Dmitry_Resume.docx
+++ b/Dmitry_Resume.docx
@@ -2611,7 +2611,47 @@
             </w14:solidFill>
           </w14:textFill>
         </w:rPr>
-        <w:t xml:space="preserve">Legend Anergy Advisors </w:t>
+        <w:t xml:space="preserve">Legend </w:t>
+      </w:r>
+      <w:r>
+        <w:rPr>
+          <w:rFonts w:ascii="Arial" w:hAnsi="Arial"/>
+          <w:b w:val="1"/>
+          <w:bCs w:val="1"/>
+          <w:outline w:val="0"/>
+          <w:color w:val="000000"/>
+          <w:sz w:val="20"/>
+          <w:szCs w:val="20"/>
+          <w:u w:color="000000"/>
+          <w:rtl w:val="0"/>
+          <w:lang w:val="en-US"/>
+          <w14:textFill>
+            <w14:solidFill>
+              <w14:srgbClr w14:val="000000"/>
+            </w14:solidFill>
+          </w14:textFill>
+        </w:rPr>
+        <w:t>E</w:t>
+      </w:r>
+      <w:r>
+        <w:rPr>
+          <w:rFonts w:ascii="Arial" w:hAnsi="Arial"/>
+          <w:b w:val="1"/>
+          <w:bCs w:val="1"/>
+          <w:outline w:val="0"/>
+          <w:color w:val="000000"/>
+          <w:sz w:val="20"/>
+          <w:szCs w:val="20"/>
+          <w:u w:color="000000"/>
+          <w:rtl w:val="0"/>
+          <w:lang w:val="en-US"/>
+          <w14:textFill>
+            <w14:solidFill>
+              <w14:srgbClr w14:val="000000"/>
+            </w14:solidFill>
+          </w14:textFill>
+        </w:rPr>
+        <w:t xml:space="preserve">nergy Advisors </w:t>
       </w:r>
       <w:r>
         <w:rPr>

</xml_diff>